<commit_message>
correccion descripcion del proyecto
</commit_message>
<xml_diff>
--- a/Descripción_del_Proyecto.docx
+++ b/Descripción_del_Proyecto.docx
@@ -3377,7 +3377,15 @@
           <w:b/>
           <w:bCs/>
         </w:rPr>
-        <w:t>Análisis descriptivo de las columnas categóricas.</w:t>
+        <w:t>Análisis descriptivo de las columnas categóricas</w:t>
+      </w:r>
+      <w:r>
+        <w:rPr>
+          <w:rFonts w:ascii="Arial" w:hAnsi="Arial" w:cs="Arial"/>
+          <w:b/>
+          <w:bCs/>
+        </w:rPr>
+        <w:t xml:space="preserve"> y la columna objetivo.</w:t>
       </w:r>
     </w:p>
     <w:p>
@@ -3686,7 +3694,6 @@
           <w:b/>
           <w:bCs/>
         </w:rPr>
-        <w:lastRenderedPageBreak/>
         <w:t>-Calidad_sueño / Riesgo_Salud:</w:t>
       </w:r>
       <w:r>
@@ -4018,24 +4025,7 @@
           <w:b/>
           <w:bCs/>
         </w:rPr>
-        <w:lastRenderedPageBreak/>
-        <w:t xml:space="preserve">PARTE </w:t>
-      </w:r>
-      <w:r>
-        <w:rPr>
-          <w:rFonts w:ascii="Arial" w:hAnsi="Arial" w:cs="Arial"/>
-          <w:b/>
-          <w:bCs/>
-        </w:rPr>
-        <w:t>7</w:t>
-      </w:r>
-      <w:r>
-        <w:rPr>
-          <w:rFonts w:ascii="Arial" w:hAnsi="Arial" w:cs="Arial"/>
-          <w:b/>
-          <w:bCs/>
-        </w:rPr>
-        <w:t xml:space="preserve">. </w:t>
+        <w:t xml:space="preserve">PARTE 7. </w:t>
       </w:r>
       <w:r>
         <w:rPr>
@@ -4227,7 +4217,7 @@
           <w:noProof/>
         </w:rPr>
         <w:drawing>
-          <wp:inline distT="0" distB="0" distL="0" distR="0" wp14:anchorId="0AAA8D1F" wp14:editId="5B832EB7">
+          <wp:inline distT="0" distB="0" distL="0" distR="0" wp14:anchorId="0AAA8D1F" wp14:editId="39D6D2D2">
             <wp:extent cx="4367258" cy="1786587"/>
             <wp:effectExtent l="0" t="0" r="0" b="4445"/>
             <wp:docPr id="551208392" name="Imagen 2"/>
@@ -4332,23 +4322,7 @@
           <w:b/>
           <w:bCs/>
         </w:rPr>
-        <w:t xml:space="preserve">PARTE </w:t>
-      </w:r>
-      <w:r>
-        <w:rPr>
-          <w:rFonts w:ascii="Arial" w:hAnsi="Arial" w:cs="Arial"/>
-          <w:b/>
-          <w:bCs/>
-        </w:rPr>
-        <w:t>8</w:t>
-      </w:r>
-      <w:r>
-        <w:rPr>
-          <w:rFonts w:ascii="Arial" w:hAnsi="Arial" w:cs="Arial"/>
-          <w:b/>
-          <w:bCs/>
-        </w:rPr>
-        <w:t xml:space="preserve">. </w:t>
+        <w:t xml:space="preserve">PARTE 8. </w:t>
       </w:r>
       <w:r>
         <w:rPr>
@@ -4627,6 +4601,7 @@
         <w:rPr>
           <w:rFonts w:ascii="Arial" w:hAnsi="Arial" w:cs="Arial"/>
         </w:rPr>
+        <w:lastRenderedPageBreak/>
         <w:t>-</w:t>
       </w:r>
       <w:r>
@@ -4652,7 +4627,6 @@
         <w:rPr>
           <w:rFonts w:ascii="Arial" w:hAnsi="Arial" w:cs="Arial"/>
         </w:rPr>
-        <w:lastRenderedPageBreak/>
         <w:t>-</w:t>
       </w:r>
       <w:r>
@@ -5114,7 +5088,6 @@
         <w:rPr>
           <w:rFonts w:ascii="Arial" w:hAnsi="Arial" w:cs="Arial"/>
         </w:rPr>
-        <w:lastRenderedPageBreak/>
         <w:tab/>
       </w:r>
     </w:p>
@@ -6746,6 +6719,7 @@
   <w:style w:type="character" w:default="1" w:styleId="Fuentedeprrafopredeter">
     <w:name w:val="Default Paragraph Font"/>
     <w:uiPriority w:val="1"/>
+    <w:semiHidden/>
     <w:unhideWhenUsed/>
   </w:style>
   <w:style w:type="table" w:default="1" w:styleId="Tablanormal">

</xml_diff>